<commit_message>
moving to my computer
</commit_message>
<xml_diff>
--- a/Final_Project(air_quality).docx
+++ b/Final_Project(air_quality).docx
@@ -3,6 +3,8 @@
 <w:document xmlns:wpc="http://schemas.microsoft.com/office/word/2010/wordprocessingCanvas" xmlns:cx="http://schemas.microsoft.com/office/drawing/2014/chartex" xmlns:cx1="http://schemas.microsoft.com/office/drawing/2015/9/8/chartex" xmlns:cx2="http://schemas.microsoft.com/office/drawing/2015/10/21/chartex" xmlns:cx3="http://schemas.microsoft.com/office/drawing/2016/5/9/chartex" xmlns:cx4="http://schemas.microsoft.com/office/drawing/2016/5/10/chartex" xmlns:cx5="http://schemas.microsoft.com/office/drawing/2016/5/11/chartex" xmlns:cx6="http://schemas.microsoft.com/office/drawing/2016/5/12/chartex" xmlns:cx7="http://schemas.microsoft.com/office/drawing/2016/5/13/chartex" xmlns:cx8="http://schemas.microsoft.com/office/drawing/2016/5/14/chartex" xmlns:mc="http://schemas.openxmlformats.org/markup-compatibility/2006" xmlns:aink="http://schemas.microsoft.com/office/drawing/2016/ink" xmlns:am3d="http://schemas.microsoft.com/office/drawing/2017/model3d" xmlns:o="urn:schemas-microsoft-com:office:office" xmlns:r="http://schemas.openxmlformats.org/officeDocument/2006/relationships" xmlns:m="http://schemas.openxmlformats.org/officeDocument/2006/math" xmlns:v="urn:schemas-microsoft-com:vml" xmlns:wp14="http://schemas.microsoft.com/office/word/2010/wordprocessingDrawing" xmlns:wp="http://schemas.openxmlformats.org/drawingml/2006/wordprocessingDrawing" xmlns:w10="urn:schemas-microsoft-com:office:word" xmlns:w="http://schemas.openxmlformats.org/wordprocessingml/2006/main" xmlns:w14="http://schemas.microsoft.com/office/word/2010/wordml" xmlns:w15="http://schemas.microsoft.com/office/word/2012/wordml" xmlns:w16cid="http://schemas.microsoft.com/office/word/2016/wordml/cid" xmlns:w16se="http://schemas.microsoft.com/office/word/2015/wordml/symex" xmlns:wpg="http://schemas.microsoft.com/office/word/2010/wordprocessingGroup" xmlns:wpi="http://schemas.microsoft.com/office/word/2010/wordprocessingInk" xmlns:wne="http://schemas.microsoft.com/office/word/2006/wordml" xmlns:wps="http://schemas.microsoft.com/office/word/2010/wordprocessingShape" mc:Ignorable="w14 w15 w16se w16cid wp14">
   <w:body>
     <w:p>
+      <w:bookmarkStart w:id="0" w:name="_GoBack"/>
+      <w:bookmarkEnd w:id="0"/>
       <w:r>
         <w:t>Air quality all around the world (360view of interactive globe)</w:t>
       </w:r>
@@ -115,14 +117,133 @@
         <w:t>Scrape twitter/news sentiment analysis, current weather</w:t>
       </w:r>
     </w:p>
-    <w:p>
-      <w:pPr>
+    <w:p/>
+    <w:p/>
+    <w:p>
+      <w:r>
+        <w:t xml:space="preserve">What was the weather/air quality like on the same day in previous </w:t>
+      </w:r>
+      <w:proofErr w:type="gramStart"/>
+      <w:r>
+        <w:t>years.</w:t>
+      </w:r>
+      <w:proofErr w:type="gramEnd"/>
+    </w:p>
+    <w:p/>
+    <w:p>
+      <w:r>
+        <w:t xml:space="preserve">Measurement unit used: </w:t>
+      </w:r>
+    </w:p>
+    <w:p>
+      <w:r>
         <w:rPr>
-          <w:rFonts w:hint="eastAsia"/>
+          <w:b/>
+          <w:u w:val="single"/>
         </w:rPr>
-      </w:pPr>
-      <w:bookmarkStart w:id="0" w:name="_GoBack"/>
-      <w:bookmarkEnd w:id="0"/>
+        <w:t>Ppm</w:t>
+      </w:r>
+      <w:r>
+        <w:t xml:space="preserve">: parts per million </w:t>
+      </w:r>
+    </w:p>
+    <w:p>
+      <w:pPr>
+        <w:pStyle w:val="ListParagraph"/>
+        <w:numPr>
+          <w:ilvl w:val="0"/>
+          <w:numId w:val="2"/>
+        </w:numPr>
+      </w:pPr>
+      <w:r>
+        <w:rPr>
+          <w:rFonts w:ascii="Arial" w:hAnsi="Arial" w:cs="Arial"/>
+          <w:color w:val="000000"/>
+          <w:sz w:val="20"/>
+          <w:szCs w:val="20"/>
+          <w:shd w:val="clear" w:color="auto" w:fill="FFFFFF"/>
+        </w:rPr>
+        <w:t>ppm is a volume-to-volume ratio, which makes it independent of local temperature and pressure.</w:t>
+      </w:r>
+    </w:p>
+    <w:p>
+      <w:pPr>
+        <w:pStyle w:val="ListParagraph"/>
+        <w:numPr>
+          <w:ilvl w:val="0"/>
+          <w:numId w:val="2"/>
+        </w:numPr>
+      </w:pPr>
+    </w:p>
+    <w:p>
+      <w:r>
+        <w:t>Ozone:</w:t>
+      </w:r>
+    </w:p>
+    <w:p>
+      <w:pPr>
+        <w:pStyle w:val="ListParagraph"/>
+        <w:numPr>
+          <w:ilvl w:val="0"/>
+          <w:numId w:val="2"/>
+        </w:numPr>
+        <w:rPr>
+          <w:rFonts w:cstheme="minorHAnsi"/>
+        </w:rPr>
+      </w:pPr>
+      <w:r>
+        <w:t xml:space="preserve">Ozone pollution, usually talking </w:t>
+      </w:r>
+      <w:r>
+        <w:rPr>
+          <w:rFonts w:cstheme="minorHAnsi"/>
+        </w:rPr>
+        <w:t xml:space="preserve">about tropospheric ozone </w:t>
+      </w:r>
+      <w:r>
+        <w:rPr>
+          <w:rFonts w:cstheme="minorHAnsi"/>
+        </w:rPr>
+        <w:sym w:font="Wingdings" w:char="F0E0"/>
+      </w:r>
+      <w:r>
+        <w:rPr>
+          <w:rFonts w:cstheme="minorHAnsi"/>
+        </w:rPr>
+        <w:t xml:space="preserve"> 0~10km in height.</w:t>
+      </w:r>
+    </w:p>
+    <w:p>
+      <w:pPr>
+        <w:pStyle w:val="ListParagraph"/>
+        <w:numPr>
+          <w:ilvl w:val="0"/>
+          <w:numId w:val="2"/>
+        </w:numPr>
+        <w:rPr>
+          <w:rFonts w:cstheme="minorHAnsi"/>
+        </w:rPr>
+      </w:pPr>
+      <w:r>
+        <w:rPr>
+          <w:rFonts w:cstheme="minorHAnsi"/>
+          <w:color w:val="000000"/>
+          <w:shd w:val="clear" w:color="auto" w:fill="FFFFFF"/>
+        </w:rPr>
+        <w:t>and more particularly the surface concentration which matters in order to quantify the health impact. Moreover, the tropospheric Ozone is having a diurnal cycle, with pollution peaking in the afternoon when the temperature reaches its maximum, and almost no pollution during the night.</w:t>
+      </w:r>
+    </w:p>
+    <w:p>
+      <w:pPr>
+        <w:pStyle w:val="ListParagraph"/>
+        <w:numPr>
+          <w:ilvl w:val="0"/>
+          <w:numId w:val="2"/>
+        </w:numPr>
+        <w:rPr>
+          <w:rFonts w:cstheme="minorHAnsi"/>
+        </w:rPr>
+      </w:pPr>
     </w:p>
     <w:sectPr>
       <w:pgSz w:w="12240" w:h="15840"/>

</xml_diff>

<commit_message>
deleted globe and changed whole html
</commit_message>
<xml_diff>
--- a/Final_Project(air_quality).docx
+++ b/Final_Project(air_quality).docx
@@ -3,26 +3,189 @@
 <w:document xmlns:wpc="http://schemas.microsoft.com/office/word/2010/wordprocessingCanvas" xmlns:cx="http://schemas.microsoft.com/office/drawing/2014/chartex" xmlns:cx1="http://schemas.microsoft.com/office/drawing/2015/9/8/chartex" xmlns:cx2="http://schemas.microsoft.com/office/drawing/2015/10/21/chartex" xmlns:cx3="http://schemas.microsoft.com/office/drawing/2016/5/9/chartex" xmlns:cx4="http://schemas.microsoft.com/office/drawing/2016/5/10/chartex" xmlns:cx5="http://schemas.microsoft.com/office/drawing/2016/5/11/chartex" xmlns:cx6="http://schemas.microsoft.com/office/drawing/2016/5/12/chartex" xmlns:cx7="http://schemas.microsoft.com/office/drawing/2016/5/13/chartex" xmlns:cx8="http://schemas.microsoft.com/office/drawing/2016/5/14/chartex" xmlns:mc="http://schemas.openxmlformats.org/markup-compatibility/2006" xmlns:aink="http://schemas.microsoft.com/office/drawing/2016/ink" xmlns:am3d="http://schemas.microsoft.com/office/drawing/2017/model3d" xmlns:o="urn:schemas-microsoft-com:office:office" xmlns:r="http://schemas.openxmlformats.org/officeDocument/2006/relationships" xmlns:m="http://schemas.openxmlformats.org/officeDocument/2006/math" xmlns:v="urn:schemas-microsoft-com:vml" xmlns:wp14="http://schemas.microsoft.com/office/word/2010/wordprocessingDrawing" xmlns:wp="http://schemas.openxmlformats.org/drawingml/2006/wordprocessingDrawing" xmlns:w10="urn:schemas-microsoft-com:office:word" xmlns:w="http://schemas.openxmlformats.org/wordprocessingml/2006/main" xmlns:w14="http://schemas.microsoft.com/office/word/2010/wordml" xmlns:w15="http://schemas.microsoft.com/office/word/2012/wordml" xmlns:w16cid="http://schemas.microsoft.com/office/word/2016/wordml/cid" xmlns:w16se="http://schemas.microsoft.com/office/word/2015/wordml/symex" xmlns:wpg="http://schemas.microsoft.com/office/word/2010/wordprocessingGroup" xmlns:wpi="http://schemas.microsoft.com/office/word/2010/wordprocessingInk" xmlns:wne="http://schemas.microsoft.com/office/word/2006/wordml" xmlns:wps="http://schemas.microsoft.com/office/word/2010/wordprocessingShape" mc:Ignorable="w14 w15 w16se w16cid wp14">
   <w:body>
     <w:p>
+      <w:pPr>
+        <w:rPr>
+          <w:sz w:val="24"/>
+          <w:szCs w:val="24"/>
+        </w:rPr>
+      </w:pPr>
+      <w:r>
+        <w:rPr>
+          <w:sz w:val="24"/>
+          <w:szCs w:val="24"/>
+        </w:rPr>
+        <w:t>Grab air quality data</w:t>
+      </w:r>
+      <w:r>
+        <w:rPr>
+          <w:sz w:val="24"/>
+          <w:szCs w:val="24"/>
+        </w:rPr>
+        <w:t xml:space="preserve"> use it to show users and save it to database of my own. (</w:t>
+      </w:r>
+      <w:proofErr w:type="spellStart"/>
+      <w:r>
+        <w:rPr>
+          <w:sz w:val="24"/>
+          <w:szCs w:val="24"/>
+        </w:rPr>
+        <w:t>mongoDB</w:t>
+      </w:r>
+      <w:proofErr w:type="spellEnd"/>
+      <w:r>
+        <w:rPr>
+          <w:sz w:val="24"/>
+          <w:szCs w:val="24"/>
+        </w:rPr>
+        <w:t>)</w:t>
+      </w:r>
+    </w:p>
+    <w:p>
+      <w:pPr>
+        <w:rPr>
+          <w:sz w:val="24"/>
+          <w:szCs w:val="24"/>
+        </w:rPr>
+      </w:pPr>
+      <w:r>
+        <w:rPr>
+          <w:sz w:val="24"/>
+          <w:szCs w:val="24"/>
+        </w:rPr>
+        <w:t>Front page will contain globe with heatmap of AQI.</w:t>
+      </w:r>
+    </w:p>
+    <w:p>
+      <w:pPr>
+        <w:rPr>
+          <w:sz w:val="24"/>
+          <w:szCs w:val="24"/>
+        </w:rPr>
+      </w:pPr>
+      <w:r>
+        <w:rPr>
+          <w:sz w:val="24"/>
+          <w:szCs w:val="24"/>
+        </w:rPr>
+        <w:t>When region is clicked show concentration of pollutants</w:t>
+      </w:r>
+      <w:r>
+        <w:rPr>
+          <w:sz w:val="24"/>
+          <w:szCs w:val="24"/>
+        </w:rPr>
+        <w:t xml:space="preserve"> and news info</w:t>
+      </w:r>
+      <w:r>
+        <w:rPr>
+          <w:sz w:val="24"/>
+          <w:szCs w:val="24"/>
+        </w:rPr>
+        <w:t xml:space="preserve"> (explanation will be on website all the time no matter which region)</w:t>
+      </w:r>
+    </w:p>
+    <w:p>
+      <w:pPr>
+        <w:rPr>
+          <w:sz w:val="24"/>
+          <w:szCs w:val="24"/>
+        </w:rPr>
+      </w:pPr>
+      <w:r>
+        <w:rPr>
+          <w:sz w:val="24"/>
+          <w:szCs w:val="24"/>
+        </w:rPr>
+        <w:t xml:space="preserve">Scrape and analyze regional news and provide today’s information about the weather and what might be the cause of good/bad AQI today. (ex: </w:t>
+      </w:r>
+      <w:proofErr w:type="spellStart"/>
+      <w:r>
+        <w:rPr>
+          <w:sz w:val="24"/>
+          <w:szCs w:val="24"/>
+        </w:rPr>
+        <w:t>volcanoe</w:t>
+      </w:r>
+      <w:proofErr w:type="spellEnd"/>
+      <w:r>
+        <w:rPr>
+          <w:sz w:val="24"/>
+          <w:szCs w:val="24"/>
+        </w:rPr>
+        <w:t xml:space="preserve"> eruption may cause bad AQI just for few days.)</w:t>
+      </w:r>
+    </w:p>
+    <w:p>
+      <w:pPr>
+        <w:pStyle w:val="ListParagraph"/>
+        <w:numPr>
+          <w:ilvl w:val="0"/>
+          <w:numId w:val="3"/>
+        </w:numPr>
+        <w:rPr>
+          <w:sz w:val="24"/>
+          <w:szCs w:val="24"/>
+        </w:rPr>
+      </w:pPr>
+      <w:r>
+        <w:rPr>
+          <w:sz w:val="24"/>
+          <w:szCs w:val="24"/>
+        </w:rPr>
+        <w:t>Get large dataset on today’s news</w:t>
+      </w:r>
+    </w:p>
+    <w:p>
+      <w:pPr>
+        <w:pStyle w:val="ListParagraph"/>
+        <w:numPr>
+          <w:ilvl w:val="0"/>
+          <w:numId w:val="3"/>
+        </w:numPr>
+        <w:rPr>
+          <w:sz w:val="24"/>
+          <w:szCs w:val="24"/>
+        </w:rPr>
+      </w:pPr>
+      <w:r>
+        <w:rPr>
+          <w:sz w:val="24"/>
+          <w:szCs w:val="24"/>
+        </w:rPr>
+        <w:t>Only find relevant info using NLP, semantic search.</w:t>
+      </w:r>
+    </w:p>
+    <w:p>
+      <w:pPr>
+        <w:rPr>
+          <w:sz w:val="24"/>
+          <w:szCs w:val="24"/>
+        </w:rPr>
+      </w:pPr>
+    </w:p>
+    <w:p>
+      <w:pPr>
+        <w:rPr>
+          <w:sz w:val="24"/>
+          <w:szCs w:val="24"/>
+        </w:rPr>
+      </w:pPr>
       <w:bookmarkStart w:id="0" w:name="_GoBack"/>
       <w:bookmarkEnd w:id="0"/>
-      <w:r>
-        <w:t>Air quality all around the world (360view of interactive globe)</w:t>
-      </w:r>
-    </w:p>
-    <w:p>
-      <w:r>
-        <w:t>Zoom into different countries, cities.</w:t>
-      </w:r>
-      <w:r>
-        <w:t xml:space="preserve"> (Countries for now! Then add on)</w:t>
-      </w:r>
-    </w:p>
-    <w:p>
-      <w:r>
-        <w:t>When zoomed</w:t>
-      </w:r>
-      <w:r>
-        <w:t>:</w:t>
+    </w:p>
+    <w:p>
+      <w:pPr>
+        <w:rPr>
+          <w:sz w:val="24"/>
+          <w:szCs w:val="24"/>
+        </w:rPr>
+      </w:pPr>
+      <w:r>
+        <w:rPr>
+          <w:sz w:val="24"/>
+          <w:szCs w:val="24"/>
+        </w:rPr>
+        <w:t>Provide information about their current condition on air quality.</w:t>
       </w:r>
     </w:p>
     <w:p>
@@ -32,53 +195,17 @@
           <w:ilvl w:val="0"/>
           <w:numId w:val="2"/>
         </w:numPr>
-      </w:pPr>
-      <w:r>
-        <w:t>Provide information about their current condition on air quality.</w:t>
-      </w:r>
-    </w:p>
-    <w:p>
-      <w:pPr>
-        <w:pStyle w:val="ListParagraph"/>
-        <w:numPr>
-          <w:ilvl w:val="1"/>
-          <w:numId w:val="2"/>
-        </w:numPr>
-      </w:pPr>
-      <w:r>
+        <w:rPr>
+          <w:sz w:val="24"/>
+          <w:szCs w:val="24"/>
+        </w:rPr>
+      </w:pPr>
+      <w:r>
+        <w:rPr>
+          <w:sz w:val="24"/>
+          <w:szCs w:val="24"/>
+        </w:rPr>
         <w:t>AQI, Pm2.5, pm10, O3, NO2, SO2, CO (explanations would be nice)</w:t>
-      </w:r>
-    </w:p>
-    <w:p>
-      <w:pPr>
-        <w:pStyle w:val="ListParagraph"/>
-        <w:numPr>
-          <w:ilvl w:val="1"/>
-          <w:numId w:val="2"/>
-        </w:numPr>
-      </w:pPr>
-      <w:r>
-        <w:t>Legends.</w:t>
-      </w:r>
-    </w:p>
-    <w:p>
-      <w:pPr>
-        <w:pStyle w:val="ListParagraph"/>
-        <w:numPr>
-          <w:ilvl w:val="1"/>
-          <w:numId w:val="2"/>
-        </w:numPr>
-      </w:pPr>
-      <w:r>
-        <w:t xml:space="preserve">Filter for </w:t>
-      </w:r>
-      <w:proofErr w:type="gramStart"/>
-      <w:r>
-        <w:t>particular molecule</w:t>
-      </w:r>
-      <w:proofErr w:type="gramEnd"/>
-      <w:r>
-        <w:t>.</w:t>
       </w:r>
     </w:p>
     <w:p>
@@ -88,9 +215,17 @@
           <w:ilvl w:val="0"/>
           <w:numId w:val="2"/>
         </w:numPr>
-      </w:pPr>
-      <w:r>
-        <w:t>Problems they are facing</w:t>
+        <w:rPr>
+          <w:sz w:val="24"/>
+          <w:szCs w:val="24"/>
+        </w:rPr>
+      </w:pPr>
+      <w:r>
+        <w:rPr>
+          <w:sz w:val="24"/>
+          <w:szCs w:val="24"/>
+        </w:rPr>
+        <w:t>Legends.</w:t>
       </w:r>
     </w:p>
     <w:p>
@@ -100,9 +235,141 @@
           <w:ilvl w:val="0"/>
           <w:numId w:val="2"/>
         </w:numPr>
-      </w:pPr>
-      <w:r>
+        <w:rPr>
+          <w:sz w:val="24"/>
+          <w:szCs w:val="24"/>
+        </w:rPr>
+      </w:pPr>
+      <w:r>
+        <w:rPr>
+          <w:sz w:val="24"/>
+          <w:szCs w:val="24"/>
+        </w:rPr>
+        <w:t xml:space="preserve">Filter for </w:t>
+      </w:r>
+      <w:proofErr w:type="gramStart"/>
+      <w:r>
+        <w:rPr>
+          <w:sz w:val="24"/>
+          <w:szCs w:val="24"/>
+        </w:rPr>
+        <w:t>particular molecule</w:t>
+      </w:r>
+      <w:proofErr w:type="gramEnd"/>
+      <w:r>
+        <w:rPr>
+          <w:sz w:val="24"/>
+          <w:szCs w:val="24"/>
+        </w:rPr>
+        <w:t>.</w:t>
+      </w:r>
+    </w:p>
+    <w:p>
+      <w:pPr>
+        <w:rPr>
+          <w:sz w:val="24"/>
+          <w:szCs w:val="24"/>
+        </w:rPr>
+      </w:pPr>
+      <w:r>
+        <w:rPr>
+          <w:sz w:val="24"/>
+          <w:szCs w:val="24"/>
+        </w:rPr>
+        <w:t>Problems they are facing</w:t>
+      </w:r>
+    </w:p>
+    <w:p>
+      <w:pPr>
+        <w:rPr>
+          <w:sz w:val="24"/>
+          <w:szCs w:val="24"/>
+        </w:rPr>
+      </w:pPr>
+      <w:r>
+        <w:rPr>
+          <w:sz w:val="24"/>
+          <w:szCs w:val="24"/>
+        </w:rPr>
         <w:t>How it can be resolved</w:t>
+      </w:r>
+    </w:p>
+    <w:p>
+      <w:pPr>
+        <w:rPr>
+          <w:sz w:val="24"/>
+          <w:szCs w:val="24"/>
+        </w:rPr>
+      </w:pPr>
+      <w:r>
+        <w:rPr>
+          <w:sz w:val="24"/>
+          <w:szCs w:val="24"/>
+        </w:rPr>
+        <w:t>Scrape twitter/news sentiment analysis, current weather</w:t>
+      </w:r>
+    </w:p>
+    <w:p>
+      <w:pPr>
+        <w:rPr>
+          <w:sz w:val="24"/>
+          <w:szCs w:val="24"/>
+        </w:rPr>
+      </w:pPr>
+      <w:r>
+        <w:rPr>
+          <w:sz w:val="24"/>
+          <w:szCs w:val="24"/>
+        </w:rPr>
+        <w:t xml:space="preserve">What was the weather/air quality like on the same day in previous </w:t>
+      </w:r>
+      <w:proofErr w:type="gramStart"/>
+      <w:r>
+        <w:rPr>
+          <w:sz w:val="24"/>
+          <w:szCs w:val="24"/>
+        </w:rPr>
+        <w:t>years.</w:t>
+      </w:r>
+      <w:proofErr w:type="gramEnd"/>
+    </w:p>
+    <w:p>
+      <w:pPr>
+        <w:rPr>
+          <w:sz w:val="24"/>
+          <w:szCs w:val="24"/>
+        </w:rPr>
+      </w:pPr>
+      <w:r>
+        <w:rPr>
+          <w:sz w:val="24"/>
+          <w:szCs w:val="24"/>
+        </w:rPr>
+        <w:t xml:space="preserve">Measurement unit used: </w:t>
+      </w:r>
+    </w:p>
+    <w:p>
+      <w:pPr>
+        <w:rPr>
+          <w:sz w:val="24"/>
+          <w:szCs w:val="24"/>
+        </w:rPr>
+      </w:pPr>
+      <w:r>
+        <w:rPr>
+          <w:b/>
+          <w:sz w:val="24"/>
+          <w:szCs w:val="24"/>
+          <w:u w:val="single"/>
+        </w:rPr>
+        <w:t>Ppm</w:t>
+      </w:r>
+      <w:r>
+        <w:rPr>
+          <w:sz w:val="24"/>
+          <w:szCs w:val="24"/>
+        </w:rPr>
+        <w:t xml:space="preserve">: parts per million </w:t>
       </w:r>
     </w:p>
     <w:p>
@@ -112,39 +379,20 @@
           <w:ilvl w:val="0"/>
           <w:numId w:val="2"/>
         </w:numPr>
-      </w:pPr>
-      <w:r>
-        <w:t>Scrape twitter/news sentiment analysis, current weather</w:t>
-      </w:r>
-    </w:p>
-    <w:p/>
-    <w:p/>
-    <w:p>
-      <w:r>
-        <w:t xml:space="preserve">What was the weather/air quality like on the same day in previous </w:t>
-      </w:r>
-      <w:proofErr w:type="gramStart"/>
-      <w:r>
-        <w:t>years.</w:t>
-      </w:r>
-      <w:proofErr w:type="gramEnd"/>
-    </w:p>
-    <w:p/>
-    <w:p>
-      <w:r>
-        <w:t xml:space="preserve">Measurement unit used: </w:t>
-      </w:r>
-    </w:p>
-    <w:p>
-      <w:r>
-        <w:rPr>
-          <w:b/>
-          <w:u w:val="single"/>
-        </w:rPr>
-        <w:t>Ppm</w:t>
-      </w:r>
-      <w:r>
-        <w:t xml:space="preserve">: parts per million </w:t>
+        <w:rPr>
+          <w:sz w:val="24"/>
+          <w:szCs w:val="24"/>
+        </w:rPr>
+      </w:pPr>
+      <w:r>
+        <w:rPr>
+          <w:rFonts w:ascii="Arial" w:hAnsi="Arial" w:cs="Arial"/>
+          <w:color w:val="000000"/>
+          <w:sz w:val="24"/>
+          <w:szCs w:val="24"/>
+          <w:shd w:val="clear" w:color="auto" w:fill="FFFFFF"/>
+        </w:rPr>
+        <w:t>ppm is a volume-to-volume ratio, which makes it independent of local temperature and pressure.</w:t>
       </w:r>
     </w:p>
     <w:p>
@@ -154,16 +402,25 @@
           <w:ilvl w:val="0"/>
           <w:numId w:val="2"/>
         </w:numPr>
-      </w:pPr>
-      <w:r>
-        <w:rPr>
-          <w:rFonts w:ascii="Arial" w:hAnsi="Arial" w:cs="Arial"/>
-          <w:color w:val="000000"/>
-          <w:sz w:val="20"/>
-          <w:szCs w:val="20"/>
-          <w:shd w:val="clear" w:color="auto" w:fill="FFFFFF"/>
-        </w:rPr>
-        <w:t>ppm is a volume-to-volume ratio, which makes it independent of local temperature and pressure.</w:t>
+        <w:rPr>
+          <w:sz w:val="24"/>
+          <w:szCs w:val="24"/>
+        </w:rPr>
+      </w:pPr>
+    </w:p>
+    <w:p>
+      <w:pPr>
+        <w:rPr>
+          <w:sz w:val="24"/>
+          <w:szCs w:val="24"/>
+        </w:rPr>
+      </w:pPr>
+      <w:r>
+        <w:rPr>
+          <w:sz w:val="24"/>
+          <w:szCs w:val="24"/>
+        </w:rPr>
+        <w:t>Ozone:</w:t>
       </w:r>
     </w:p>
     <w:p>
@@ -173,11 +430,42 @@
           <w:ilvl w:val="0"/>
           <w:numId w:val="2"/>
         </w:numPr>
-      </w:pPr>
-    </w:p>
-    <w:p>
-      <w:r>
-        <w:t>Ozone:</w:t>
+        <w:rPr>
+          <w:rFonts w:cstheme="minorHAnsi"/>
+          <w:sz w:val="24"/>
+          <w:szCs w:val="24"/>
+        </w:rPr>
+      </w:pPr>
+      <w:r>
+        <w:rPr>
+          <w:sz w:val="24"/>
+          <w:szCs w:val="24"/>
+        </w:rPr>
+        <w:t xml:space="preserve">Ozone pollution, usually talking </w:t>
+      </w:r>
+      <w:r>
+        <w:rPr>
+          <w:rFonts w:cstheme="minorHAnsi"/>
+          <w:sz w:val="24"/>
+          <w:szCs w:val="24"/>
+        </w:rPr>
+        <w:t xml:space="preserve">about tropospheric ozone </w:t>
+      </w:r>
+      <w:r>
+        <w:rPr>
+          <w:rFonts w:cstheme="minorHAnsi"/>
+          <w:sz w:val="24"/>
+          <w:szCs w:val="24"/>
+        </w:rPr>
+        <w:sym w:font="Wingdings" w:char="F0E0"/>
+      </w:r>
+      <w:r>
+        <w:rPr>
+          <w:rFonts w:cstheme="minorHAnsi"/>
+          <w:sz w:val="24"/>
+          <w:szCs w:val="24"/>
+        </w:rPr>
+        <w:t xml:space="preserve"> 0~10km in height.</w:t>
       </w:r>
     </w:p>
     <w:p>
@@ -189,61 +477,20 @@
         </w:numPr>
         <w:rPr>
           <w:rFonts w:cstheme="minorHAnsi"/>
-        </w:rPr>
-      </w:pPr>
-      <w:r>
-        <w:t xml:space="preserve">Ozone pollution, usually talking </w:t>
-      </w:r>
-      <w:r>
-        <w:rPr>
-          <w:rFonts w:cstheme="minorHAnsi"/>
-        </w:rPr>
-        <w:t xml:space="preserve">about tropospheric ozone </w:t>
-      </w:r>
-      <w:r>
-        <w:rPr>
-          <w:rFonts w:cstheme="minorHAnsi"/>
-        </w:rPr>
-        <w:sym w:font="Wingdings" w:char="F0E0"/>
-      </w:r>
-      <w:r>
-        <w:rPr>
-          <w:rFonts w:cstheme="minorHAnsi"/>
-        </w:rPr>
-        <w:t xml:space="preserve"> 0~10km in height.</w:t>
-      </w:r>
-    </w:p>
-    <w:p>
-      <w:pPr>
-        <w:pStyle w:val="ListParagraph"/>
-        <w:numPr>
-          <w:ilvl w:val="0"/>
-          <w:numId w:val="2"/>
-        </w:numPr>
-        <w:rPr>
-          <w:rFonts w:cstheme="minorHAnsi"/>
+          <w:sz w:val="24"/>
+          <w:szCs w:val="24"/>
         </w:rPr>
       </w:pPr>
       <w:r>
         <w:rPr>
           <w:rFonts w:cstheme="minorHAnsi"/>
           <w:color w:val="000000"/>
+          <w:sz w:val="24"/>
+          <w:szCs w:val="24"/>
           <w:shd w:val="clear" w:color="auto" w:fill="FFFFFF"/>
         </w:rPr>
         <w:t>and more particularly the surface concentration which matters in order to quantify the health impact. Moreover, the tropospheric Ozone is having a diurnal cycle, with pollution peaking in the afternoon when the temperature reaches its maximum, and almost no pollution during the night.</w:t>
       </w:r>
-    </w:p>
-    <w:p>
-      <w:pPr>
-        <w:pStyle w:val="ListParagraph"/>
-        <w:numPr>
-          <w:ilvl w:val="0"/>
-          <w:numId w:val="2"/>
-        </w:numPr>
-        <w:rPr>
-          <w:rFonts w:cstheme="minorHAnsi"/>
-        </w:rPr>
-      </w:pPr>
     </w:p>
     <w:sectPr>
       <w:pgSz w:w="12240" w:h="15840"/>
@@ -258,6 +505,118 @@
 <file path=word/numbering.xml><?xml version="1.0" encoding="utf-8"?>
 <w:numbering xmlns:wpc="http://schemas.microsoft.com/office/word/2010/wordprocessingCanvas" xmlns:cx="http://schemas.microsoft.com/office/drawing/2014/chartex" xmlns:cx1="http://schemas.microsoft.com/office/drawing/2015/9/8/chartex" xmlns:cx2="http://schemas.microsoft.com/office/drawing/2015/10/21/chartex" xmlns:cx3="http://schemas.microsoft.com/office/drawing/2016/5/9/chartex" xmlns:cx4="http://schemas.microsoft.com/office/drawing/2016/5/10/chartex" xmlns:cx5="http://schemas.microsoft.com/office/drawing/2016/5/11/chartex" xmlns:cx6="http://schemas.microsoft.com/office/drawing/2016/5/12/chartex" xmlns:cx7="http://schemas.microsoft.com/office/drawing/2016/5/13/chartex" xmlns:cx8="http://schemas.microsoft.com/office/drawing/2016/5/14/chartex" xmlns:mc="http://schemas.openxmlformats.org/markup-compatibility/2006" xmlns:aink="http://schemas.microsoft.com/office/drawing/2016/ink" xmlns:am3d="http://schemas.microsoft.com/office/drawing/2017/model3d" xmlns:o="urn:schemas-microsoft-com:office:office" xmlns:r="http://schemas.openxmlformats.org/officeDocument/2006/relationships" xmlns:m="http://schemas.openxmlformats.org/officeDocument/2006/math" xmlns:v="urn:schemas-microsoft-com:vml" xmlns:wp14="http://schemas.microsoft.com/office/word/2010/wordprocessingDrawing" xmlns:wp="http://schemas.openxmlformats.org/drawingml/2006/wordprocessingDrawing" xmlns:w10="urn:schemas-microsoft-com:office:word" xmlns:w="http://schemas.openxmlformats.org/wordprocessingml/2006/main" xmlns:w14="http://schemas.microsoft.com/office/word/2010/wordml" xmlns:w15="http://schemas.microsoft.com/office/word/2012/wordml" xmlns:w16cid="http://schemas.microsoft.com/office/word/2016/wordml/cid" xmlns:w16se="http://schemas.microsoft.com/office/word/2015/wordml/symex" xmlns:wpg="http://schemas.microsoft.com/office/word/2010/wordprocessingGroup" xmlns:wpi="http://schemas.microsoft.com/office/word/2010/wordprocessingInk" xmlns:wne="http://schemas.microsoft.com/office/word/2006/wordml" xmlns:wps="http://schemas.microsoft.com/office/word/2010/wordprocessingShape" mc:Ignorable="w14 w15 w16se w16cid wp14">
   <w:abstractNum w:abstractNumId="0" w15:restartNumberingAfterBreak="0">
+    <w:nsid w:val="42EF7C1D"/>
+    <w:multiLevelType w:val="hybridMultilevel"/>
+    <w:tmpl w:val="C212E1C8"/>
+    <w:lvl w:ilvl="0" w:tplc="21762820">
+      <w:numFmt w:val="bullet"/>
+      <w:lvlText w:val="-"/>
+      <w:lvlJc w:val="left"/>
+      <w:pPr>
+        <w:ind w:left="720" w:hanging="360"/>
+      </w:pPr>
+      <w:rPr>
+        <w:rFonts w:ascii="Calibri" w:eastAsiaTheme="minorEastAsia" w:hAnsi="Calibri" w:cs="Calibri" w:hint="default"/>
+      </w:rPr>
+    </w:lvl>
+    <w:lvl w:ilvl="1" w:tplc="10090003" w:tentative="1">
+      <w:start w:val="1"/>
+      <w:numFmt w:val="bullet"/>
+      <w:lvlText w:val="o"/>
+      <w:lvlJc w:val="left"/>
+      <w:pPr>
+        <w:ind w:left="1440" w:hanging="360"/>
+      </w:pPr>
+      <w:rPr>
+        <w:rFonts w:ascii="Courier New" w:hAnsi="Courier New" w:cs="Courier New" w:hint="default"/>
+      </w:rPr>
+    </w:lvl>
+    <w:lvl w:ilvl="2" w:tplc="10090005" w:tentative="1">
+      <w:start w:val="1"/>
+      <w:numFmt w:val="bullet"/>
+      <w:lvlText w:val=""/>
+      <w:lvlJc w:val="left"/>
+      <w:pPr>
+        <w:ind w:left="2160" w:hanging="360"/>
+      </w:pPr>
+      <w:rPr>
+        <w:rFonts w:ascii="Wingdings" w:hAnsi="Wingdings" w:hint="default"/>
+      </w:rPr>
+    </w:lvl>
+    <w:lvl w:ilvl="3" w:tplc="10090001" w:tentative="1">
+      <w:start w:val="1"/>
+      <w:numFmt w:val="bullet"/>
+      <w:lvlText w:val=""/>
+      <w:lvlJc w:val="left"/>
+      <w:pPr>
+        <w:ind w:left="2880" w:hanging="360"/>
+      </w:pPr>
+      <w:rPr>
+        <w:rFonts w:ascii="Symbol" w:hAnsi="Symbol" w:hint="default"/>
+      </w:rPr>
+    </w:lvl>
+    <w:lvl w:ilvl="4" w:tplc="10090003" w:tentative="1">
+      <w:start w:val="1"/>
+      <w:numFmt w:val="bullet"/>
+      <w:lvlText w:val="o"/>
+      <w:lvlJc w:val="left"/>
+      <w:pPr>
+        <w:ind w:left="3600" w:hanging="360"/>
+      </w:pPr>
+      <w:rPr>
+        <w:rFonts w:ascii="Courier New" w:hAnsi="Courier New" w:cs="Courier New" w:hint="default"/>
+      </w:rPr>
+    </w:lvl>
+    <w:lvl w:ilvl="5" w:tplc="10090005" w:tentative="1">
+      <w:start w:val="1"/>
+      <w:numFmt w:val="bullet"/>
+      <w:lvlText w:val=""/>
+      <w:lvlJc w:val="left"/>
+      <w:pPr>
+        <w:ind w:left="4320" w:hanging="360"/>
+      </w:pPr>
+      <w:rPr>
+        <w:rFonts w:ascii="Wingdings" w:hAnsi="Wingdings" w:hint="default"/>
+      </w:rPr>
+    </w:lvl>
+    <w:lvl w:ilvl="6" w:tplc="10090001" w:tentative="1">
+      <w:start w:val="1"/>
+      <w:numFmt w:val="bullet"/>
+      <w:lvlText w:val=""/>
+      <w:lvlJc w:val="left"/>
+      <w:pPr>
+        <w:ind w:left="5040" w:hanging="360"/>
+      </w:pPr>
+      <w:rPr>
+        <w:rFonts w:ascii="Symbol" w:hAnsi="Symbol" w:hint="default"/>
+      </w:rPr>
+    </w:lvl>
+    <w:lvl w:ilvl="7" w:tplc="10090003" w:tentative="1">
+      <w:start w:val="1"/>
+      <w:numFmt w:val="bullet"/>
+      <w:lvlText w:val="o"/>
+      <w:lvlJc w:val="left"/>
+      <w:pPr>
+        <w:ind w:left="5760" w:hanging="360"/>
+      </w:pPr>
+      <w:rPr>
+        <w:rFonts w:ascii="Courier New" w:hAnsi="Courier New" w:cs="Courier New" w:hint="default"/>
+      </w:rPr>
+    </w:lvl>
+    <w:lvl w:ilvl="8" w:tplc="10090005" w:tentative="1">
+      <w:start w:val="1"/>
+      <w:numFmt w:val="bullet"/>
+      <w:lvlText w:val=""/>
+      <w:lvlJc w:val="left"/>
+      <w:pPr>
+        <w:ind w:left="6480" w:hanging="360"/>
+      </w:pPr>
+      <w:rPr>
+        <w:rFonts w:ascii="Wingdings" w:hAnsi="Wingdings" w:hint="default"/>
+      </w:rPr>
+    </w:lvl>
+  </w:abstractNum>
+  <w:abstractNum w:abstractNumId="1" w15:restartNumberingAfterBreak="0">
     <w:nsid w:val="60FE3241"/>
     <w:multiLevelType w:val="hybridMultilevel"/>
     <w:tmpl w:val="B8BA5040"/>
@@ -369,7 +728,7 @@
       </w:rPr>
     </w:lvl>
   </w:abstractNum>
-  <w:abstractNum w:abstractNumId="1" w15:restartNumberingAfterBreak="0">
+  <w:abstractNum w:abstractNumId="2" w15:restartNumberingAfterBreak="0">
     <w:nsid w:val="70DA23A1"/>
     <w:multiLevelType w:val="hybridMultilevel"/>
     <w:tmpl w:val="5CDCC4AA"/>
@@ -482,10 +841,13 @@
     </w:lvl>
   </w:abstractNum>
   <w:num w:numId="1">
-    <w:abstractNumId w:val="0"/>
+    <w:abstractNumId w:val="1"/>
   </w:num>
   <w:num w:numId="2">
-    <w:abstractNumId w:val="1"/>
+    <w:abstractNumId w:val="2"/>
+  </w:num>
+  <w:num w:numId="3">
+    <w:abstractNumId w:val="0"/>
   </w:num>
 </w:numbering>
 </file>

</xml_diff>

<commit_message>
storing json to sql
</commit_message>
<xml_diff>
--- a/Final_Project(air_quality).docx
+++ b/Final_Project(air_quality).docx
@@ -2,6 +2,96 @@
 <file path=word/document.xml><?xml version="1.0" encoding="utf-8"?>
 <w:document xmlns:wpc="http://schemas.microsoft.com/office/word/2010/wordprocessingCanvas" xmlns:cx="http://schemas.microsoft.com/office/drawing/2014/chartex" xmlns:cx1="http://schemas.microsoft.com/office/drawing/2015/9/8/chartex" xmlns:cx2="http://schemas.microsoft.com/office/drawing/2015/10/21/chartex" xmlns:cx3="http://schemas.microsoft.com/office/drawing/2016/5/9/chartex" xmlns:cx4="http://schemas.microsoft.com/office/drawing/2016/5/10/chartex" xmlns:cx5="http://schemas.microsoft.com/office/drawing/2016/5/11/chartex" xmlns:cx6="http://schemas.microsoft.com/office/drawing/2016/5/12/chartex" xmlns:cx7="http://schemas.microsoft.com/office/drawing/2016/5/13/chartex" xmlns:cx8="http://schemas.microsoft.com/office/drawing/2016/5/14/chartex" xmlns:mc="http://schemas.openxmlformats.org/markup-compatibility/2006" xmlns:aink="http://schemas.microsoft.com/office/drawing/2016/ink" xmlns:am3d="http://schemas.microsoft.com/office/drawing/2017/model3d" xmlns:o="urn:schemas-microsoft-com:office:office" xmlns:r="http://schemas.openxmlformats.org/officeDocument/2006/relationships" xmlns:m="http://schemas.openxmlformats.org/officeDocument/2006/math" xmlns:v="urn:schemas-microsoft-com:vml" xmlns:wp14="http://schemas.microsoft.com/office/word/2010/wordprocessingDrawing" xmlns:wp="http://schemas.openxmlformats.org/drawingml/2006/wordprocessingDrawing" xmlns:w10="urn:schemas-microsoft-com:office:word" xmlns:w="http://schemas.openxmlformats.org/wordprocessingml/2006/main" xmlns:w14="http://schemas.microsoft.com/office/word/2010/wordml" xmlns:w15="http://schemas.microsoft.com/office/word/2012/wordml" xmlns:w16cid="http://schemas.microsoft.com/office/word/2016/wordml/cid" xmlns:w16se="http://schemas.microsoft.com/office/word/2015/wordml/symex" xmlns:wpg="http://schemas.microsoft.com/office/word/2010/wordprocessingGroup" xmlns:wpi="http://schemas.microsoft.com/office/word/2010/wordprocessingInk" xmlns:wne="http://schemas.microsoft.com/office/word/2006/wordml" xmlns:wps="http://schemas.microsoft.com/office/word/2010/wordprocessingShape" mc:Ignorable="w14 w15 w16se w16cid wp14">
   <w:body>
+    <w:p>
+      <w:pPr>
+        <w:rPr>
+          <w:sz w:val="24"/>
+          <w:szCs w:val="24"/>
+        </w:rPr>
+      </w:pPr>
+      <w:r>
+        <w:rPr>
+          <w:sz w:val="24"/>
+          <w:szCs w:val="24"/>
+        </w:rPr>
+        <w:t xml:space="preserve">Name of all cities </w:t>
+      </w:r>
+      <w:r>
+        <w:rPr>
+          <w:sz w:val="24"/>
+          <w:szCs w:val="24"/>
+        </w:rPr>
+        <w:sym w:font="Wingdings" w:char="F0E0"/>
+      </w:r>
+      <w:r>
+        <w:rPr>
+          <w:sz w:val="24"/>
+          <w:szCs w:val="24"/>
+        </w:rPr>
+        <w:t xml:space="preserve"> call Beijing AQI API </w:t>
+      </w:r>
+      <w:r>
+        <w:rPr>
+          <w:sz w:val="24"/>
+          <w:szCs w:val="24"/>
+        </w:rPr>
+        <w:t>for each city</w:t>
+      </w:r>
+      <w:r>
+        <w:rPr>
+          <w:sz w:val="24"/>
+          <w:szCs w:val="24"/>
+        </w:rPr>
+        <w:sym w:font="Wingdings" w:char="F0E0"/>
+      </w:r>
+      <w:r>
+        <w:rPr>
+          <w:sz w:val="24"/>
+          <w:szCs w:val="24"/>
+        </w:rPr>
+        <w:t xml:space="preserve"> store it in </w:t>
+      </w:r>
+      <w:proofErr w:type="spellStart"/>
+      <w:r>
+        <w:rPr>
+          <w:sz w:val="24"/>
+          <w:szCs w:val="24"/>
+        </w:rPr>
+        <w:t>heatArray</w:t>
+      </w:r>
+      <w:proofErr w:type="spellEnd"/>
+      <w:r>
+        <w:rPr>
+          <w:sz w:val="24"/>
+          <w:szCs w:val="24"/>
+        </w:rPr>
+        <w:t xml:space="preserve"> </w:t>
+      </w:r>
+      <w:r>
+        <w:rPr>
+          <w:sz w:val="24"/>
+          <w:szCs w:val="24"/>
+        </w:rPr>
+        <w:sym w:font="Wingdings" w:char="F0E0"/>
+      </w:r>
+      <w:r>
+        <w:rPr>
+          <w:sz w:val="24"/>
+          <w:szCs w:val="24"/>
+        </w:rPr>
+        <w:t xml:space="preserve"> heatmap of all cities in selected country.</w:t>
+      </w:r>
+      <w:bookmarkStart w:id="0" w:name="_GoBack"/>
+      <w:bookmarkEnd w:id="0"/>
+    </w:p>
+    <w:p>
+      <w:pPr>
+        <w:rPr>
+          <w:sz w:val="24"/>
+          <w:szCs w:val="24"/>
+        </w:rPr>
+      </w:pPr>
+    </w:p>
     <w:p>
       <w:pPr>
         <w:rPr>
@@ -170,8 +260,6 @@
           <w:szCs w:val="24"/>
         </w:rPr>
       </w:pPr>
-      <w:bookmarkStart w:id="0" w:name="_GoBack"/>
-      <w:bookmarkEnd w:id="0"/>
     </w:p>
     <w:p>
       <w:pPr>
@@ -489,6 +577,7 @@
           <w:szCs w:val="24"/>
           <w:shd w:val="clear" w:color="auto" w:fill="FFFFFF"/>
         </w:rPr>
+        <w:lastRenderedPageBreak/>
         <w:t>and more particularly the surface concentration which matters in order to quantify the health impact. Moreover, the tropospheric Ozone is having a diurnal cycle, with pollution peaking in the afternoon when the temperature reaches its maximum, and almost no pollution during the night.</w:t>
       </w:r>
     </w:p>

</xml_diff>